<commit_message>
Added answer for second question
</commit_message>
<xml_diff>
--- a/Work-Case №1.docx
+++ b/Work-Case №1.docx
@@ -17,7 +17,31 @@
           <w:szCs w:val="70"/>
           <w:lang w:val="en-US"/>
         </w:rPr>
-        <w:t xml:space="preserve">Work-Case </w:t>
+        <w:t>Work</w:t>
+      </w:r>
+      <w:r>
+        <w:rPr>
+          <w:sz w:val="70"/>
+          <w:szCs w:val="70"/>
+          <w:lang w:val="ru-RU"/>
+        </w:rPr>
+        <w:t>-</w:t>
+      </w:r>
+      <w:r>
+        <w:rPr>
+          <w:sz w:val="70"/>
+          <w:szCs w:val="70"/>
+          <w:lang w:val="en-US"/>
+        </w:rPr>
+        <w:t>Case</w:t>
+      </w:r>
+      <w:r>
+        <w:rPr>
+          <w:sz w:val="70"/>
+          <w:szCs w:val="70"/>
+          <w:lang w:val="ru-RU"/>
+        </w:rPr>
+        <w:t xml:space="preserve"> </w:t>
       </w:r>
       <w:r>
         <w:rPr>
@@ -385,13 +409,921 @@
     <w:p>
       <w:pPr>
         <w:rPr>
+          <w:color w:val="FF0000"/>
+          <w:sz w:val="24"/>
+          <w:szCs w:val="24"/>
+        </w:rPr>
+      </w:pPr>
+      <w:r>
+        <w:rPr>
+          <w:color w:val="FF0000"/>
           <w:sz w:val="24"/>
           <w:szCs w:val="24"/>
           <w:lang w:val="ru-RU"/>
+        </w:rPr>
+        <w:t>(</w:t>
+      </w:r>
+      <w:r>
+        <w:rPr>
+          <w:color w:val="FF0000"/>
+          <w:sz w:val="24"/>
+          <w:szCs w:val="24"/>
+          <w:lang w:val="uk-UA"/>
+        </w:rPr>
+        <w:t>Виконав студент Михайло Шиманович-Север’ян)</w:t>
+      </w:r>
+      <w:r>
+        <w:rPr>
+          <w:color w:val="FF0000"/>
+          <w:sz w:val="24"/>
+          <w:szCs w:val="24"/>
+          <w:lang w:val="uk-UA"/>
+        </w:rPr>
+        <w:br/>
+      </w:r>
+      <w:r>
+        <w:rPr>
+          <w:sz w:val="24"/>
+          <w:szCs w:val="24"/>
+          <w:lang w:val="uk-UA"/>
+        </w:rPr>
+        <w:t>2.</w:t>
+      </w:r>
+      <w:r>
+        <w:rPr>
+          <w:sz w:val="24"/>
+          <w:szCs w:val="24"/>
+          <w:lang w:val="uk-UA"/>
+        </w:rPr>
+        <w:t xml:space="preserve"> </w:t>
+      </w:r>
+      <w:proofErr w:type="spellStart"/>
+      <w:r>
+        <w:rPr>
+          <w:rFonts w:ascii="Arial" w:hAnsi="Arial" w:cs="Arial"/>
+          <w:color w:val="000000" w:themeColor="text1"/>
+          <w:sz w:val="24"/>
+          <w:szCs w:val="24"/>
+          <w:shd w:val="clear" w:color="auto" w:fill="FFFFFF"/>
+        </w:rPr>
+        <w:t>Коміт</w:t>
+      </w:r>
+      <w:proofErr w:type="spellEnd"/>
+      <w:r>
+        <w:rPr>
+          <w:rFonts w:ascii="Arial" w:hAnsi="Arial" w:cs="Arial"/>
+          <w:color w:val="000000" w:themeColor="text1"/>
+          <w:sz w:val="24"/>
+          <w:szCs w:val="24"/>
+          <w:shd w:val="clear" w:color="auto" w:fill="FFFFFF"/>
+        </w:rPr>
+        <w:t xml:space="preserve"> у </w:t>
+      </w:r>
+      <w:proofErr w:type="spellStart"/>
+      <w:r>
+        <w:rPr>
+          <w:rFonts w:ascii="Arial" w:hAnsi="Arial" w:cs="Arial"/>
+          <w:color w:val="000000" w:themeColor="text1"/>
+          <w:sz w:val="24"/>
+          <w:szCs w:val="24"/>
+          <w:shd w:val="clear" w:color="auto" w:fill="FFFFFF"/>
+        </w:rPr>
+        <w:t>git</w:t>
+      </w:r>
+      <w:proofErr w:type="spellEnd"/>
+      <w:r>
+        <w:rPr>
+          <w:rFonts w:ascii="Arial" w:hAnsi="Arial" w:cs="Arial"/>
+          <w:color w:val="000000" w:themeColor="text1"/>
+          <w:sz w:val="24"/>
+          <w:szCs w:val="24"/>
+          <w:shd w:val="clear" w:color="auto" w:fill="FFFFFF"/>
+        </w:rPr>
+        <w:t xml:space="preserve"> — </w:t>
+      </w:r>
+      <w:proofErr w:type="spellStart"/>
+      <w:r>
+        <w:rPr>
+          <w:rFonts w:ascii="Arial" w:hAnsi="Arial" w:cs="Arial"/>
+          <w:color w:val="000000" w:themeColor="text1"/>
+          <w:sz w:val="24"/>
+          <w:szCs w:val="24"/>
+          <w:shd w:val="clear" w:color="auto" w:fill="FFFFFF"/>
+        </w:rPr>
+        <w:t>це</w:t>
+      </w:r>
+      <w:proofErr w:type="spellEnd"/>
+      <w:r>
+        <w:rPr>
+          <w:rFonts w:ascii="Arial" w:hAnsi="Arial" w:cs="Arial"/>
+          <w:color w:val="000000" w:themeColor="text1"/>
+          <w:sz w:val="24"/>
+          <w:szCs w:val="24"/>
+          <w:shd w:val="clear" w:color="auto" w:fill="FFFFFF"/>
+        </w:rPr>
+        <w:t xml:space="preserve"> </w:t>
+      </w:r>
+      <w:proofErr w:type="spellStart"/>
+      <w:r>
+        <w:rPr>
+          <w:rFonts w:ascii="Arial" w:hAnsi="Arial" w:cs="Arial"/>
+          <w:color w:val="000000" w:themeColor="text1"/>
+          <w:sz w:val="24"/>
+          <w:szCs w:val="24"/>
+          <w:shd w:val="clear" w:color="auto" w:fill="FFFFFF"/>
+        </w:rPr>
+        <w:t>об'єкт</w:t>
+      </w:r>
+      <w:proofErr w:type="spellEnd"/>
+      <w:r>
+        <w:rPr>
+          <w:rFonts w:ascii="Arial" w:hAnsi="Arial" w:cs="Arial"/>
+          <w:color w:val="000000" w:themeColor="text1"/>
+          <w:sz w:val="24"/>
+          <w:szCs w:val="24"/>
+          <w:shd w:val="clear" w:color="auto" w:fill="FFFFFF"/>
+        </w:rPr>
+        <w:t xml:space="preserve">, </w:t>
+      </w:r>
+      <w:proofErr w:type="spellStart"/>
+      <w:r>
+        <w:rPr>
+          <w:rFonts w:ascii="Arial" w:hAnsi="Arial" w:cs="Arial"/>
+          <w:color w:val="000000" w:themeColor="text1"/>
+          <w:sz w:val="24"/>
+          <w:szCs w:val="24"/>
+          <w:shd w:val="clear" w:color="auto" w:fill="FFFFFF"/>
+        </w:rPr>
+        <w:t>що</w:t>
+      </w:r>
+      <w:proofErr w:type="spellEnd"/>
+      <w:r>
+        <w:rPr>
+          <w:rFonts w:ascii="Arial" w:hAnsi="Arial" w:cs="Arial"/>
+          <w:color w:val="000000" w:themeColor="text1"/>
+          <w:sz w:val="24"/>
+          <w:szCs w:val="24"/>
+          <w:shd w:val="clear" w:color="auto" w:fill="FFFFFF"/>
+        </w:rPr>
+        <w:t xml:space="preserve"> </w:t>
+      </w:r>
+      <w:proofErr w:type="spellStart"/>
+      <w:r>
+        <w:rPr>
+          <w:rFonts w:ascii="Arial" w:hAnsi="Arial" w:cs="Arial"/>
+          <w:color w:val="000000" w:themeColor="text1"/>
+          <w:sz w:val="24"/>
+          <w:szCs w:val="24"/>
+          <w:shd w:val="clear" w:color="auto" w:fill="FFFFFF"/>
+        </w:rPr>
+        <w:t>містить</w:t>
+      </w:r>
+      <w:proofErr w:type="spellEnd"/>
+      <w:r>
+        <w:rPr>
+          <w:rFonts w:ascii="Arial" w:hAnsi="Arial" w:cs="Arial"/>
+          <w:color w:val="000000" w:themeColor="text1"/>
+          <w:sz w:val="24"/>
+          <w:szCs w:val="24"/>
+          <w:shd w:val="clear" w:color="auto" w:fill="FFFFFF"/>
+        </w:rPr>
+        <w:t xml:space="preserve"> </w:t>
+      </w:r>
+      <w:proofErr w:type="spellStart"/>
+      <w:r>
+        <w:rPr>
+          <w:rFonts w:ascii="Arial" w:hAnsi="Arial" w:cs="Arial"/>
+          <w:color w:val="000000" w:themeColor="text1"/>
+          <w:sz w:val="24"/>
+          <w:szCs w:val="24"/>
+          <w:shd w:val="clear" w:color="auto" w:fill="FFFFFF"/>
+        </w:rPr>
+        <w:t>посилання</w:t>
+      </w:r>
+      <w:proofErr w:type="spellEnd"/>
+      <w:r>
+        <w:rPr>
+          <w:rFonts w:ascii="Arial" w:hAnsi="Arial" w:cs="Arial"/>
+          <w:color w:val="000000" w:themeColor="text1"/>
+          <w:sz w:val="24"/>
+          <w:szCs w:val="24"/>
+          <w:shd w:val="clear" w:color="auto" w:fill="FFFFFF"/>
+        </w:rPr>
+        <w:t xml:space="preserve"> на: </w:t>
+      </w:r>
+      <w:proofErr w:type="spellStart"/>
+      <w:r>
+        <w:rPr>
+          <w:rFonts w:ascii="Arial" w:hAnsi="Arial" w:cs="Arial"/>
+          <w:color w:val="000000" w:themeColor="text1"/>
+          <w:sz w:val="24"/>
+          <w:szCs w:val="24"/>
+          <w:shd w:val="clear" w:color="auto" w:fill="FFFFFF"/>
+        </w:rPr>
+        <w:t>знімок</w:t>
+      </w:r>
+      <w:proofErr w:type="spellEnd"/>
+      <w:r>
+        <w:rPr>
+          <w:rFonts w:ascii="Arial" w:hAnsi="Arial" w:cs="Arial"/>
+          <w:color w:val="000000" w:themeColor="text1"/>
+          <w:sz w:val="24"/>
+          <w:szCs w:val="24"/>
+          <w:shd w:val="clear" w:color="auto" w:fill="FFFFFF"/>
+        </w:rPr>
+        <w:t xml:space="preserve"> стану, </w:t>
+      </w:r>
+      <w:proofErr w:type="spellStart"/>
+      <w:r>
+        <w:rPr>
+          <w:rFonts w:ascii="Arial" w:hAnsi="Arial" w:cs="Arial"/>
+          <w:color w:val="000000" w:themeColor="text1"/>
+          <w:sz w:val="24"/>
+          <w:szCs w:val="24"/>
+          <w:shd w:val="clear" w:color="auto" w:fill="FFFFFF"/>
+        </w:rPr>
+        <w:t>що</w:t>
+      </w:r>
+      <w:proofErr w:type="spellEnd"/>
+      <w:r>
+        <w:rPr>
+          <w:rFonts w:ascii="Arial" w:hAnsi="Arial" w:cs="Arial"/>
+          <w:color w:val="000000" w:themeColor="text1"/>
+          <w:sz w:val="24"/>
+          <w:szCs w:val="24"/>
+          <w:shd w:val="clear" w:color="auto" w:fill="FFFFFF"/>
+        </w:rPr>
+        <w:t xml:space="preserve"> </w:t>
+      </w:r>
+      <w:proofErr w:type="spellStart"/>
+      <w:r>
+        <w:rPr>
+          <w:rFonts w:ascii="Arial" w:hAnsi="Arial" w:cs="Arial"/>
+          <w:color w:val="000000" w:themeColor="text1"/>
+          <w:sz w:val="24"/>
+          <w:szCs w:val="24"/>
+          <w:shd w:val="clear" w:color="auto" w:fill="FFFFFF"/>
+        </w:rPr>
+        <w:t>записаний</w:t>
+      </w:r>
+      <w:proofErr w:type="spellEnd"/>
+      <w:r>
+        <w:rPr>
+          <w:rFonts w:ascii="Arial" w:hAnsi="Arial" w:cs="Arial"/>
+          <w:color w:val="000000" w:themeColor="text1"/>
+          <w:sz w:val="24"/>
+          <w:szCs w:val="24"/>
+          <w:shd w:val="clear" w:color="auto" w:fill="FFFFFF"/>
+        </w:rPr>
+        <w:t xml:space="preserve"> </w:t>
+      </w:r>
+      <w:proofErr w:type="spellStart"/>
+      <w:r>
+        <w:rPr>
+          <w:rFonts w:ascii="Arial" w:hAnsi="Arial" w:cs="Arial"/>
+          <w:color w:val="000000" w:themeColor="text1"/>
+          <w:sz w:val="24"/>
+          <w:szCs w:val="24"/>
+          <w:shd w:val="clear" w:color="auto" w:fill="FFFFFF"/>
+        </w:rPr>
+        <w:t>раніше</w:t>
+      </w:r>
+      <w:proofErr w:type="spellEnd"/>
+      <w:r>
+        <w:rPr>
+          <w:rFonts w:ascii="Arial" w:hAnsi="Arial" w:cs="Arial"/>
+          <w:color w:val="000000" w:themeColor="text1"/>
+          <w:sz w:val="24"/>
+          <w:szCs w:val="24"/>
+          <w:shd w:val="clear" w:color="auto" w:fill="FFFFFF"/>
+        </w:rPr>
+        <w:t xml:space="preserve"> в </w:t>
+      </w:r>
+      <w:proofErr w:type="spellStart"/>
+      <w:r>
+        <w:rPr>
+          <w:rFonts w:ascii="Arial" w:hAnsi="Arial" w:cs="Arial"/>
+          <w:color w:val="000000" w:themeColor="text1"/>
+          <w:sz w:val="24"/>
+          <w:szCs w:val="24"/>
+          <w:shd w:val="clear" w:color="auto" w:fill="FFFFFF"/>
+        </w:rPr>
+        <w:t>індекс</w:t>
+      </w:r>
+      <w:proofErr w:type="spellEnd"/>
+      <w:r>
+        <w:rPr>
+          <w:rFonts w:ascii="Arial" w:hAnsi="Arial" w:cs="Arial"/>
+          <w:color w:val="000000" w:themeColor="text1"/>
+          <w:sz w:val="24"/>
+          <w:szCs w:val="24"/>
+          <w:shd w:val="clear" w:color="auto" w:fill="FFFFFF"/>
+        </w:rPr>
+        <w:t xml:space="preserve"> </w:t>
+      </w:r>
+      <w:proofErr w:type="spellStart"/>
+      <w:r>
+        <w:rPr>
+          <w:rFonts w:ascii="Arial" w:hAnsi="Arial" w:cs="Arial"/>
+          <w:color w:val="000000" w:themeColor="text1"/>
+          <w:sz w:val="24"/>
+          <w:szCs w:val="24"/>
+          <w:shd w:val="clear" w:color="auto" w:fill="FFFFFF"/>
+        </w:rPr>
+        <w:t>метадані</w:t>
+      </w:r>
+      <w:proofErr w:type="spellEnd"/>
+      <w:r>
+        <w:rPr>
+          <w:rFonts w:ascii="Arial" w:hAnsi="Arial" w:cs="Arial"/>
+          <w:color w:val="000000" w:themeColor="text1"/>
+          <w:sz w:val="24"/>
+          <w:szCs w:val="24"/>
+          <w:shd w:val="clear" w:color="auto" w:fill="FFFFFF"/>
+        </w:rPr>
+        <w:t xml:space="preserve"> автора </w:t>
+      </w:r>
+      <w:proofErr w:type="spellStart"/>
+      <w:r>
+        <w:rPr>
+          <w:rFonts w:ascii="Arial" w:hAnsi="Arial" w:cs="Arial"/>
+          <w:color w:val="000000" w:themeColor="text1"/>
+          <w:sz w:val="24"/>
+          <w:szCs w:val="24"/>
+          <w:shd w:val="clear" w:color="auto" w:fill="FFFFFF"/>
+        </w:rPr>
+        <w:t>коментарі</w:t>
+      </w:r>
+      <w:proofErr w:type="spellEnd"/>
+      <w:r>
+        <w:rPr>
+          <w:rFonts w:ascii="Arial" w:hAnsi="Arial" w:cs="Arial"/>
+          <w:color w:val="000000" w:themeColor="text1"/>
+          <w:sz w:val="24"/>
+          <w:szCs w:val="24"/>
+          <w:shd w:val="clear" w:color="auto" w:fill="FFFFFF"/>
+        </w:rPr>
+        <w:t xml:space="preserve"> нуль </w:t>
+      </w:r>
+      <w:proofErr w:type="spellStart"/>
+      <w:r>
+        <w:rPr>
+          <w:rFonts w:ascii="Arial" w:hAnsi="Arial" w:cs="Arial"/>
+          <w:color w:val="000000" w:themeColor="text1"/>
+          <w:sz w:val="24"/>
+          <w:szCs w:val="24"/>
+          <w:shd w:val="clear" w:color="auto" w:fill="FFFFFF"/>
+        </w:rPr>
+        <w:t>чи</w:t>
+      </w:r>
+      <w:proofErr w:type="spellEnd"/>
+      <w:r>
+        <w:rPr>
+          <w:rFonts w:ascii="Arial" w:hAnsi="Arial" w:cs="Arial"/>
+          <w:color w:val="000000" w:themeColor="text1"/>
+          <w:sz w:val="24"/>
+          <w:szCs w:val="24"/>
+          <w:shd w:val="clear" w:color="auto" w:fill="FFFFFF"/>
+        </w:rPr>
+        <w:t xml:space="preserve"> </w:t>
+      </w:r>
+      <w:proofErr w:type="spellStart"/>
+      <w:r>
+        <w:rPr>
+          <w:rFonts w:ascii="Arial" w:hAnsi="Arial" w:cs="Arial"/>
+          <w:color w:val="000000" w:themeColor="text1"/>
+          <w:sz w:val="24"/>
+          <w:szCs w:val="24"/>
+          <w:shd w:val="clear" w:color="auto" w:fill="FFFFFF"/>
+        </w:rPr>
+        <w:t>більше</w:t>
+      </w:r>
+      <w:proofErr w:type="spellEnd"/>
+      <w:r>
+        <w:rPr>
+          <w:rFonts w:ascii="Arial" w:hAnsi="Arial" w:cs="Arial"/>
+          <w:color w:val="000000" w:themeColor="text1"/>
+          <w:sz w:val="24"/>
+          <w:szCs w:val="24"/>
+          <w:shd w:val="clear" w:color="auto" w:fill="FFFFFF"/>
+        </w:rPr>
+        <w:t xml:space="preserve"> </w:t>
+      </w:r>
+      <w:proofErr w:type="spellStart"/>
+      <w:r>
+        <w:rPr>
+          <w:rFonts w:ascii="Arial" w:hAnsi="Arial" w:cs="Arial"/>
+          <w:color w:val="000000" w:themeColor="text1"/>
+          <w:sz w:val="24"/>
+          <w:szCs w:val="24"/>
+          <w:shd w:val="clear" w:color="auto" w:fill="FFFFFF"/>
+        </w:rPr>
+        <w:t>вказівників</w:t>
+      </w:r>
+      <w:proofErr w:type="spellEnd"/>
+      <w:r>
+        <w:rPr>
+          <w:rFonts w:ascii="Arial" w:hAnsi="Arial" w:cs="Arial"/>
+          <w:color w:val="000000" w:themeColor="text1"/>
+          <w:sz w:val="24"/>
+          <w:szCs w:val="24"/>
+          <w:shd w:val="clear" w:color="auto" w:fill="FFFFFF"/>
+        </w:rPr>
+        <w:t xml:space="preserve"> на </w:t>
+      </w:r>
+      <w:proofErr w:type="spellStart"/>
+      <w:r>
+        <w:rPr>
+          <w:rFonts w:ascii="Arial" w:hAnsi="Arial" w:cs="Arial"/>
+          <w:color w:val="000000" w:themeColor="text1"/>
+          <w:sz w:val="24"/>
+          <w:szCs w:val="24"/>
+          <w:shd w:val="clear" w:color="auto" w:fill="FFFFFF"/>
+        </w:rPr>
+        <w:t>інші</w:t>
+      </w:r>
+      <w:proofErr w:type="spellEnd"/>
+      <w:r>
+        <w:rPr>
+          <w:rFonts w:ascii="Arial" w:hAnsi="Arial" w:cs="Arial"/>
+          <w:color w:val="000000" w:themeColor="text1"/>
+          <w:sz w:val="24"/>
+          <w:szCs w:val="24"/>
+          <w:shd w:val="clear" w:color="auto" w:fill="FFFFFF"/>
+        </w:rPr>
+        <w:t xml:space="preserve"> </w:t>
+      </w:r>
+      <w:proofErr w:type="spellStart"/>
+      <w:r>
+        <w:rPr>
+          <w:rFonts w:ascii="Arial" w:hAnsi="Arial" w:cs="Arial"/>
+          <w:color w:val="000000" w:themeColor="text1"/>
+          <w:sz w:val="24"/>
+          <w:szCs w:val="24"/>
+          <w:shd w:val="clear" w:color="auto" w:fill="FFFFFF"/>
+        </w:rPr>
+        <w:t>коміти</w:t>
+      </w:r>
+      <w:proofErr w:type="spellEnd"/>
+      <w:r>
+        <w:rPr>
+          <w:rFonts w:ascii="Arial" w:hAnsi="Arial" w:cs="Arial"/>
+          <w:color w:val="000000" w:themeColor="text1"/>
+          <w:sz w:val="24"/>
+          <w:szCs w:val="24"/>
+          <w:shd w:val="clear" w:color="auto" w:fill="FFFFFF"/>
+        </w:rPr>
+        <w:t xml:space="preserve">, </w:t>
+      </w:r>
+      <w:proofErr w:type="spellStart"/>
+      <w:r>
+        <w:rPr>
+          <w:rFonts w:ascii="Arial" w:hAnsi="Arial" w:cs="Arial"/>
+          <w:color w:val="000000" w:themeColor="text1"/>
+          <w:sz w:val="24"/>
+          <w:szCs w:val="24"/>
+          <w:shd w:val="clear" w:color="auto" w:fill="FFFFFF"/>
+        </w:rPr>
+        <w:t>що</w:t>
+      </w:r>
+      <w:proofErr w:type="spellEnd"/>
+      <w:r>
+        <w:rPr>
+          <w:rFonts w:ascii="Arial" w:hAnsi="Arial" w:cs="Arial"/>
+          <w:color w:val="000000" w:themeColor="text1"/>
+          <w:sz w:val="24"/>
+          <w:szCs w:val="24"/>
+          <w:shd w:val="clear" w:color="auto" w:fill="FFFFFF"/>
+        </w:rPr>
+        <w:t xml:space="preserve"> є </w:t>
+      </w:r>
+      <w:proofErr w:type="spellStart"/>
+      <w:r>
+        <w:rPr>
+          <w:rFonts w:ascii="Arial" w:hAnsi="Arial" w:cs="Arial"/>
+          <w:color w:val="000000" w:themeColor="text1"/>
+          <w:sz w:val="24"/>
+          <w:szCs w:val="24"/>
+          <w:shd w:val="clear" w:color="auto" w:fill="FFFFFF"/>
+        </w:rPr>
+        <w:t>прямими</w:t>
+      </w:r>
+      <w:proofErr w:type="spellEnd"/>
+      <w:r>
+        <w:rPr>
+          <w:rFonts w:ascii="Arial" w:hAnsi="Arial" w:cs="Arial"/>
+          <w:color w:val="000000" w:themeColor="text1"/>
+          <w:sz w:val="24"/>
+          <w:szCs w:val="24"/>
+          <w:shd w:val="clear" w:color="auto" w:fill="FFFFFF"/>
+        </w:rPr>
+        <w:t xml:space="preserve"> батьками </w:t>
+      </w:r>
+      <w:proofErr w:type="spellStart"/>
+      <w:r>
+        <w:rPr>
+          <w:rFonts w:ascii="Arial" w:hAnsi="Arial" w:cs="Arial"/>
+          <w:color w:val="000000" w:themeColor="text1"/>
+          <w:sz w:val="24"/>
+          <w:szCs w:val="24"/>
+          <w:shd w:val="clear" w:color="auto" w:fill="FFFFFF"/>
+        </w:rPr>
+        <w:t>даного</w:t>
+      </w:r>
+      <w:proofErr w:type="spellEnd"/>
+      <w:r>
+        <w:rPr>
+          <w:rFonts w:ascii="Arial" w:hAnsi="Arial" w:cs="Arial"/>
+          <w:color w:val="000000" w:themeColor="text1"/>
+          <w:sz w:val="24"/>
+          <w:szCs w:val="24"/>
+          <w:shd w:val="clear" w:color="auto" w:fill="FFFFFF"/>
+        </w:rPr>
+        <w:t xml:space="preserve"> </w:t>
+      </w:r>
+      <w:proofErr w:type="spellStart"/>
+      <w:r>
+        <w:rPr>
+          <w:rFonts w:ascii="Arial" w:hAnsi="Arial" w:cs="Arial"/>
+          <w:color w:val="000000" w:themeColor="text1"/>
+          <w:sz w:val="24"/>
+          <w:szCs w:val="24"/>
+          <w:shd w:val="clear" w:color="auto" w:fill="FFFFFF"/>
+        </w:rPr>
+        <w:t>коміту</w:t>
+      </w:r>
+      <w:proofErr w:type="spellEnd"/>
+      <w:r>
+        <w:rPr>
+          <w:rFonts w:ascii="Arial" w:hAnsi="Arial" w:cs="Arial"/>
+          <w:color w:val="000000" w:themeColor="text1"/>
+          <w:sz w:val="24"/>
+          <w:szCs w:val="24"/>
+          <w:shd w:val="clear" w:color="auto" w:fill="FFFFFF"/>
+        </w:rPr>
+        <w:t xml:space="preserve"> </w:t>
+      </w:r>
+      <w:proofErr w:type="spellStart"/>
+      <w:r>
+        <w:rPr>
+          <w:rFonts w:ascii="Arial" w:hAnsi="Arial" w:cs="Arial"/>
+          <w:color w:val="000000" w:themeColor="text1"/>
+          <w:sz w:val="24"/>
+          <w:szCs w:val="24"/>
+          <w:shd w:val="clear" w:color="auto" w:fill="FFFFFF"/>
+        </w:rPr>
+        <w:t>Залежно</w:t>
+      </w:r>
+      <w:proofErr w:type="spellEnd"/>
+      <w:r>
+        <w:rPr>
+          <w:rFonts w:ascii="Arial" w:hAnsi="Arial" w:cs="Arial"/>
+          <w:color w:val="000000" w:themeColor="text1"/>
+          <w:sz w:val="24"/>
+          <w:szCs w:val="24"/>
+          <w:shd w:val="clear" w:color="auto" w:fill="FFFFFF"/>
+        </w:rPr>
+        <w:t xml:space="preserve"> </w:t>
+      </w:r>
+      <w:proofErr w:type="spellStart"/>
+      <w:r>
+        <w:rPr>
+          <w:rFonts w:ascii="Arial" w:hAnsi="Arial" w:cs="Arial"/>
+          <w:color w:val="000000" w:themeColor="text1"/>
+          <w:sz w:val="24"/>
+          <w:szCs w:val="24"/>
+          <w:shd w:val="clear" w:color="auto" w:fill="FFFFFF"/>
+        </w:rPr>
+        <w:t>від</w:t>
+      </w:r>
+      <w:proofErr w:type="spellEnd"/>
+      <w:r>
+        <w:rPr>
+          <w:rFonts w:ascii="Arial" w:hAnsi="Arial" w:cs="Arial"/>
+          <w:color w:val="000000" w:themeColor="text1"/>
+          <w:sz w:val="24"/>
+          <w:szCs w:val="24"/>
+          <w:shd w:val="clear" w:color="auto" w:fill="FFFFFF"/>
+        </w:rPr>
+        <w:t xml:space="preserve"> </w:t>
+      </w:r>
+      <w:proofErr w:type="spellStart"/>
+      <w:r>
+        <w:rPr>
+          <w:rFonts w:ascii="Arial" w:hAnsi="Arial" w:cs="Arial"/>
+          <w:color w:val="000000" w:themeColor="text1"/>
+          <w:sz w:val="24"/>
+          <w:szCs w:val="24"/>
+          <w:shd w:val="clear" w:color="auto" w:fill="FFFFFF"/>
+        </w:rPr>
+        <w:t>ситуації</w:t>
+      </w:r>
+      <w:proofErr w:type="spellEnd"/>
+      <w:r>
+        <w:rPr>
+          <w:rFonts w:ascii="Arial" w:hAnsi="Arial" w:cs="Arial"/>
+          <w:color w:val="000000" w:themeColor="text1"/>
+          <w:sz w:val="24"/>
+          <w:szCs w:val="24"/>
+          <w:shd w:val="clear" w:color="auto" w:fill="FFFFFF"/>
+        </w:rPr>
+        <w:t xml:space="preserve">, у </w:t>
+      </w:r>
+      <w:proofErr w:type="spellStart"/>
+      <w:r>
+        <w:rPr>
+          <w:rFonts w:ascii="Arial" w:hAnsi="Arial" w:cs="Arial"/>
+          <w:color w:val="000000" w:themeColor="text1"/>
+          <w:sz w:val="24"/>
+          <w:szCs w:val="24"/>
+          <w:shd w:val="clear" w:color="auto" w:fill="FFFFFF"/>
+        </w:rPr>
+        <w:t>коміта</w:t>
+      </w:r>
+      <w:proofErr w:type="spellEnd"/>
+      <w:r>
+        <w:rPr>
+          <w:rFonts w:ascii="Arial" w:hAnsi="Arial" w:cs="Arial"/>
+          <w:color w:val="000000" w:themeColor="text1"/>
+          <w:sz w:val="24"/>
+          <w:szCs w:val="24"/>
+          <w:shd w:val="clear" w:color="auto" w:fill="FFFFFF"/>
+        </w:rPr>
+        <w:t xml:space="preserve"> </w:t>
+      </w:r>
+      <w:proofErr w:type="spellStart"/>
+      <w:r>
+        <w:rPr>
+          <w:rFonts w:ascii="Arial" w:hAnsi="Arial" w:cs="Arial"/>
+          <w:color w:val="000000" w:themeColor="text1"/>
+          <w:sz w:val="24"/>
+          <w:szCs w:val="24"/>
+          <w:shd w:val="clear" w:color="auto" w:fill="FFFFFF"/>
+        </w:rPr>
+        <w:t>може</w:t>
+      </w:r>
+      <w:proofErr w:type="spellEnd"/>
+      <w:r>
+        <w:rPr>
+          <w:rFonts w:ascii="Arial" w:hAnsi="Arial" w:cs="Arial"/>
+          <w:color w:val="000000" w:themeColor="text1"/>
+          <w:sz w:val="24"/>
+          <w:szCs w:val="24"/>
+          <w:shd w:val="clear" w:color="auto" w:fill="FFFFFF"/>
+        </w:rPr>
+        <w:t xml:space="preserve"> бути </w:t>
+      </w:r>
+      <w:proofErr w:type="spellStart"/>
+      <w:r>
+        <w:rPr>
+          <w:rFonts w:ascii="Arial" w:hAnsi="Arial" w:cs="Arial"/>
+          <w:color w:val="000000" w:themeColor="text1"/>
+          <w:sz w:val="24"/>
+          <w:szCs w:val="24"/>
+          <w:shd w:val="clear" w:color="auto" w:fill="FFFFFF"/>
+        </w:rPr>
+        <w:t>така</w:t>
+      </w:r>
+      <w:proofErr w:type="spellEnd"/>
+      <w:r>
+        <w:rPr>
+          <w:rFonts w:ascii="Arial" w:hAnsi="Arial" w:cs="Arial"/>
+          <w:color w:val="000000" w:themeColor="text1"/>
+          <w:sz w:val="24"/>
+          <w:szCs w:val="24"/>
+          <w:shd w:val="clear" w:color="auto" w:fill="FFFFFF"/>
+        </w:rPr>
+        <w:t xml:space="preserve"> </w:t>
+      </w:r>
+      <w:proofErr w:type="spellStart"/>
+      <w:r>
+        <w:rPr>
+          <w:rFonts w:ascii="Arial" w:hAnsi="Arial" w:cs="Arial"/>
+          <w:color w:val="000000" w:themeColor="text1"/>
+          <w:sz w:val="24"/>
+          <w:szCs w:val="24"/>
+          <w:shd w:val="clear" w:color="auto" w:fill="FFFFFF"/>
+        </w:rPr>
+        <w:t>кількість</w:t>
+      </w:r>
+      <w:proofErr w:type="spellEnd"/>
+      <w:r>
+        <w:rPr>
+          <w:rFonts w:ascii="Arial" w:hAnsi="Arial" w:cs="Arial"/>
+          <w:color w:val="000000" w:themeColor="text1"/>
+          <w:sz w:val="24"/>
+          <w:szCs w:val="24"/>
+          <w:shd w:val="clear" w:color="auto" w:fill="FFFFFF"/>
+        </w:rPr>
+        <w:t xml:space="preserve"> </w:t>
+      </w:r>
+      <w:proofErr w:type="spellStart"/>
+      <w:r>
+        <w:rPr>
+          <w:rFonts w:ascii="Arial" w:hAnsi="Arial" w:cs="Arial"/>
+          <w:color w:val="000000" w:themeColor="text1"/>
+          <w:sz w:val="24"/>
+          <w:szCs w:val="24"/>
+          <w:shd w:val="clear" w:color="auto" w:fill="FFFFFF"/>
+        </w:rPr>
+        <w:t>батьків</w:t>
+      </w:r>
+      <w:proofErr w:type="spellEnd"/>
+      <w:r>
+        <w:rPr>
+          <w:rFonts w:ascii="Arial" w:hAnsi="Arial" w:cs="Arial"/>
+          <w:color w:val="000000" w:themeColor="text1"/>
+          <w:sz w:val="24"/>
+          <w:szCs w:val="24"/>
+          <w:shd w:val="clear" w:color="auto" w:fill="FFFFFF"/>
+        </w:rPr>
+        <w:t xml:space="preserve">: 0 для </w:t>
+      </w:r>
+      <w:proofErr w:type="spellStart"/>
+      <w:r>
+        <w:rPr>
+          <w:rFonts w:ascii="Arial" w:hAnsi="Arial" w:cs="Arial"/>
+          <w:color w:val="000000" w:themeColor="text1"/>
+          <w:sz w:val="24"/>
+          <w:szCs w:val="24"/>
+          <w:shd w:val="clear" w:color="auto" w:fill="FFFFFF"/>
+        </w:rPr>
+        <w:t>першого</w:t>
+      </w:r>
+      <w:proofErr w:type="spellEnd"/>
+      <w:r>
+        <w:rPr>
+          <w:rFonts w:ascii="Arial" w:hAnsi="Arial" w:cs="Arial"/>
+          <w:color w:val="000000" w:themeColor="text1"/>
+          <w:sz w:val="24"/>
+          <w:szCs w:val="24"/>
+          <w:shd w:val="clear" w:color="auto" w:fill="FFFFFF"/>
+        </w:rPr>
+        <w:t xml:space="preserve"> </w:t>
+      </w:r>
+      <w:proofErr w:type="spellStart"/>
+      <w:r>
+        <w:rPr>
+          <w:rFonts w:ascii="Arial" w:hAnsi="Arial" w:cs="Arial"/>
+          <w:color w:val="000000" w:themeColor="text1"/>
+          <w:sz w:val="24"/>
+          <w:szCs w:val="24"/>
+          <w:shd w:val="clear" w:color="auto" w:fill="FFFFFF"/>
+        </w:rPr>
+        <w:t>коміта</w:t>
+      </w:r>
+      <w:proofErr w:type="spellEnd"/>
+      <w:r>
+        <w:rPr>
+          <w:rFonts w:ascii="Arial" w:hAnsi="Arial" w:cs="Arial"/>
+          <w:color w:val="000000" w:themeColor="text1"/>
+          <w:sz w:val="24"/>
+          <w:szCs w:val="24"/>
+          <w:shd w:val="clear" w:color="auto" w:fill="FFFFFF"/>
+        </w:rPr>
+        <w:t xml:space="preserve"> 1 для </w:t>
+      </w:r>
+      <w:proofErr w:type="spellStart"/>
+      <w:r>
+        <w:rPr>
+          <w:rFonts w:ascii="Arial" w:hAnsi="Arial" w:cs="Arial"/>
+          <w:color w:val="000000" w:themeColor="text1"/>
+          <w:sz w:val="24"/>
+          <w:szCs w:val="24"/>
+          <w:shd w:val="clear" w:color="auto" w:fill="FFFFFF"/>
+        </w:rPr>
+        <w:t>звичайного</w:t>
+      </w:r>
+      <w:proofErr w:type="spellEnd"/>
+      <w:r>
+        <w:rPr>
+          <w:rFonts w:ascii="Arial" w:hAnsi="Arial" w:cs="Arial"/>
+          <w:color w:val="000000" w:themeColor="text1"/>
+          <w:sz w:val="24"/>
+          <w:szCs w:val="24"/>
+          <w:shd w:val="clear" w:color="auto" w:fill="FFFFFF"/>
+        </w:rPr>
+        <w:t xml:space="preserve"> </w:t>
+      </w:r>
+      <w:proofErr w:type="spellStart"/>
+      <w:r>
+        <w:rPr>
+          <w:rFonts w:ascii="Arial" w:hAnsi="Arial" w:cs="Arial"/>
+          <w:color w:val="000000" w:themeColor="text1"/>
+          <w:sz w:val="24"/>
+          <w:szCs w:val="24"/>
+          <w:shd w:val="clear" w:color="auto" w:fill="FFFFFF"/>
+        </w:rPr>
+        <w:t>коміта</w:t>
+      </w:r>
+      <w:proofErr w:type="spellEnd"/>
+      <w:r>
+        <w:rPr>
+          <w:rFonts w:ascii="Arial" w:hAnsi="Arial" w:cs="Arial"/>
+          <w:b/>
+          <w:color w:val="000000" w:themeColor="text1"/>
+          <w:spacing w:val="3"/>
+          <w:sz w:val="24"/>
+          <w:szCs w:val="24"/>
+        </w:rPr>
+        <w:br/>
+      </w:r>
+    </w:p>
+    <w:p>
+      <w:pPr>
+        <w:rPr>
+          <w:color w:val="FF0000"/>
+          <w:sz w:val="24"/>
+          <w:szCs w:val="24"/>
         </w:rPr>
       </w:pPr>
       <w:bookmarkStart w:id="0" w:name="_GoBack"/>
       <w:bookmarkEnd w:id="0"/>
+      <w:r>
+        <w:rPr>
+          <w:rFonts w:ascii="Arial" w:eastAsia="Times New Roman" w:hAnsi="Arial" w:cs="Arial"/>
+          <w:color w:val="000000" w:themeColor="text1"/>
+          <w:sz w:val="24"/>
+          <w:szCs w:val="24"/>
+          <w:lang w:val="uk-UA" w:eastAsia="ru-UA"/>
+        </w:rPr>
+        <w:t xml:space="preserve">Команда </w:t>
+      </w:r>
+      <w:proofErr w:type="spellStart"/>
+      <w:r>
+        <w:rPr>
+          <w:rFonts w:ascii="Arial" w:eastAsia="Times New Roman" w:hAnsi="Arial" w:cs="Arial"/>
+          <w:color w:val="000000" w:themeColor="text1"/>
+          <w:sz w:val="24"/>
+          <w:szCs w:val="24"/>
+          <w:lang w:val="uk-UA" w:eastAsia="ru-UA"/>
+        </w:rPr>
+        <w:t>git</w:t>
+      </w:r>
+      <w:proofErr w:type="spellEnd"/>
+      <w:r>
+        <w:rPr>
+          <w:rFonts w:ascii="Arial" w:eastAsia="Times New Roman" w:hAnsi="Arial" w:cs="Arial"/>
+          <w:color w:val="000000" w:themeColor="text1"/>
+          <w:sz w:val="24"/>
+          <w:szCs w:val="24"/>
+          <w:lang w:val="uk-UA" w:eastAsia="ru-UA"/>
+        </w:rPr>
+        <w:t xml:space="preserve"> </w:t>
+      </w:r>
+      <w:proofErr w:type="spellStart"/>
+      <w:r>
+        <w:rPr>
+          <w:rFonts w:ascii="Arial" w:eastAsia="Times New Roman" w:hAnsi="Arial" w:cs="Arial"/>
+          <w:color w:val="000000" w:themeColor="text1"/>
+          <w:sz w:val="24"/>
+          <w:szCs w:val="24"/>
+          <w:lang w:val="uk-UA" w:eastAsia="ru-UA"/>
+        </w:rPr>
+        <w:t>commit</w:t>
+      </w:r>
+      <w:proofErr w:type="spellEnd"/>
+      <w:r>
+        <w:rPr>
+          <w:rFonts w:ascii="Arial" w:eastAsia="Times New Roman" w:hAnsi="Arial" w:cs="Arial"/>
+          <w:color w:val="000000" w:themeColor="text1"/>
+          <w:sz w:val="24"/>
+          <w:szCs w:val="24"/>
+          <w:lang w:val="uk-UA" w:eastAsia="ru-UA"/>
+        </w:rPr>
+        <w:t xml:space="preserve"> фіксує знімок поточних змін проекту. Зафіксовані знімки можна розглядати як «безпечні» версії проекту — </w:t>
+      </w:r>
+      <w:proofErr w:type="spellStart"/>
+      <w:r>
+        <w:rPr>
+          <w:rFonts w:ascii="Arial" w:eastAsia="Times New Roman" w:hAnsi="Arial" w:cs="Arial"/>
+          <w:color w:val="000000" w:themeColor="text1"/>
+          <w:sz w:val="24"/>
+          <w:szCs w:val="24"/>
+          <w:lang w:val="uk-UA" w:eastAsia="ru-UA"/>
+        </w:rPr>
+        <w:t>Git</w:t>
+      </w:r>
+      <w:proofErr w:type="spellEnd"/>
+      <w:r>
+        <w:rPr>
+          <w:rFonts w:ascii="Arial" w:eastAsia="Times New Roman" w:hAnsi="Arial" w:cs="Arial"/>
+          <w:color w:val="000000" w:themeColor="text1"/>
+          <w:sz w:val="24"/>
+          <w:szCs w:val="24"/>
+          <w:lang w:val="uk-UA" w:eastAsia="ru-UA"/>
+        </w:rPr>
+        <w:t xml:space="preserve"> ніколи не змінить їх, якщо ви явно не попросите його про це.</w:t>
+      </w:r>
+    </w:p>
+    <w:p>
+      <w:pPr>
+        <w:rPr>
+          <w:color w:val="FF0000"/>
+          <w:sz w:val="24"/>
+          <w:szCs w:val="24"/>
+        </w:rPr>
+      </w:pPr>
     </w:p>
     <w:sectPr>
       <w:pgSz w:w="11906" w:h="16838"/>
@@ -401,6 +1333,127 @@
     </w:sectPr>
   </w:body>
 </w:document>
+</file>
+
+<file path=word/numbering.xml><?xml version="1.0" encoding="utf-8"?>
+<w:numbering xmlns:wpc="http://schemas.microsoft.com/office/word/2010/wordprocessingCanvas" xmlns:cx="http://schemas.microsoft.com/office/drawing/2014/chartex" xmlns:cx1="http://schemas.microsoft.com/office/drawing/2015/9/8/chartex" xmlns:cx2="http://schemas.microsoft.com/office/drawing/2015/10/21/chartex" xmlns:cx3="http://schemas.microsoft.com/office/drawing/2016/5/9/chartex" xmlns:cx4="http://schemas.microsoft.com/office/drawing/2016/5/10/chartex" xmlns:cx5="http://schemas.microsoft.com/office/drawing/2016/5/11/chartex" xmlns:cx6="http://schemas.microsoft.com/office/drawing/2016/5/12/chartex" xmlns:cx7="http://schemas.microsoft.com/office/drawing/2016/5/13/chartex" xmlns:cx8="http://schemas.microsoft.com/office/drawing/2016/5/14/chartex" xmlns:mc="http://schemas.openxmlformats.org/markup-compatibility/2006" xmlns:aink="http://schemas.microsoft.com/office/drawing/2016/ink" xmlns:am3d="http://schemas.microsoft.com/office/drawing/2017/model3d" xmlns:o="urn:schemas-microsoft-com:office:office" xmlns:r="http://schemas.openxmlformats.org/officeDocument/2006/relationships" xmlns:m="http://schemas.openxmlformats.org/officeDocument/2006/math" xmlns:v="urn:schemas-microsoft-com:vml" xmlns:wp14="http://schemas.microsoft.com/office/word/2010/wordprocessingDrawing" xmlns:wp="http://schemas.openxmlformats.org/drawingml/2006/wordprocessingDrawing" xmlns:w10="urn:schemas-microsoft-com:office:word" xmlns:w="http://schemas.openxmlformats.org/wordprocessingml/2006/main" xmlns:w14="http://schemas.microsoft.com/office/word/2010/wordml" xmlns:w15="http://schemas.microsoft.com/office/word/2012/wordml" xmlns:w16cid="http://schemas.microsoft.com/office/word/2016/wordml/cid" xmlns:w16se="http://schemas.microsoft.com/office/word/2015/wordml/symex" xmlns:wpg="http://schemas.microsoft.com/office/word/2010/wordprocessingGroup" xmlns:wpi="http://schemas.microsoft.com/office/word/2010/wordprocessingInk" xmlns:wne="http://schemas.microsoft.com/office/word/2006/wordml" xmlns:wps="http://schemas.microsoft.com/office/word/2010/wordprocessingShape" mc:Ignorable="w14 w15 w16se w16cid wp14">
+  <w:abstractNum w:abstractNumId="0" w15:restartNumberingAfterBreak="0">
+    <w:nsid w:val="3CD0285D"/>
+    <w:multiLevelType w:val="hybridMultilevel"/>
+    <w:tmpl w:val="49D8463C"/>
+    <w:lvl w:ilvl="0" w:tplc="20000001">
+      <w:start w:val="1"/>
+      <w:numFmt w:val="bullet"/>
+      <w:lvlText w:val=""/>
+      <w:lvlJc w:val="left"/>
+      <w:pPr>
+        <w:ind w:left="720" w:hanging="360"/>
+      </w:pPr>
+      <w:rPr>
+        <w:rFonts w:ascii="Symbol" w:hAnsi="Symbol" w:hint="default"/>
+      </w:rPr>
+    </w:lvl>
+    <w:lvl w:ilvl="1" w:tplc="20000003" w:tentative="1">
+      <w:start w:val="1"/>
+      <w:numFmt w:val="bullet"/>
+      <w:lvlText w:val="o"/>
+      <w:lvlJc w:val="left"/>
+      <w:pPr>
+        <w:ind w:left="1440" w:hanging="360"/>
+      </w:pPr>
+      <w:rPr>
+        <w:rFonts w:ascii="Courier New" w:hAnsi="Courier New" w:cs="Courier New" w:hint="default"/>
+      </w:rPr>
+    </w:lvl>
+    <w:lvl w:ilvl="2" w:tplc="20000005" w:tentative="1">
+      <w:start w:val="1"/>
+      <w:numFmt w:val="bullet"/>
+      <w:lvlText w:val=""/>
+      <w:lvlJc w:val="left"/>
+      <w:pPr>
+        <w:ind w:left="2160" w:hanging="360"/>
+      </w:pPr>
+      <w:rPr>
+        <w:rFonts w:ascii="Wingdings" w:hAnsi="Wingdings" w:hint="default"/>
+      </w:rPr>
+    </w:lvl>
+    <w:lvl w:ilvl="3" w:tplc="20000001" w:tentative="1">
+      <w:start w:val="1"/>
+      <w:numFmt w:val="bullet"/>
+      <w:lvlText w:val=""/>
+      <w:lvlJc w:val="left"/>
+      <w:pPr>
+        <w:ind w:left="2880" w:hanging="360"/>
+      </w:pPr>
+      <w:rPr>
+        <w:rFonts w:ascii="Symbol" w:hAnsi="Symbol" w:hint="default"/>
+      </w:rPr>
+    </w:lvl>
+    <w:lvl w:ilvl="4" w:tplc="20000003" w:tentative="1">
+      <w:start w:val="1"/>
+      <w:numFmt w:val="bullet"/>
+      <w:lvlText w:val="o"/>
+      <w:lvlJc w:val="left"/>
+      <w:pPr>
+        <w:ind w:left="3600" w:hanging="360"/>
+      </w:pPr>
+      <w:rPr>
+        <w:rFonts w:ascii="Courier New" w:hAnsi="Courier New" w:cs="Courier New" w:hint="default"/>
+      </w:rPr>
+    </w:lvl>
+    <w:lvl w:ilvl="5" w:tplc="20000005" w:tentative="1">
+      <w:start w:val="1"/>
+      <w:numFmt w:val="bullet"/>
+      <w:lvlText w:val=""/>
+      <w:lvlJc w:val="left"/>
+      <w:pPr>
+        <w:ind w:left="4320" w:hanging="360"/>
+      </w:pPr>
+      <w:rPr>
+        <w:rFonts w:ascii="Wingdings" w:hAnsi="Wingdings" w:hint="default"/>
+      </w:rPr>
+    </w:lvl>
+    <w:lvl w:ilvl="6" w:tplc="20000001" w:tentative="1">
+      <w:start w:val="1"/>
+      <w:numFmt w:val="bullet"/>
+      <w:lvlText w:val=""/>
+      <w:lvlJc w:val="left"/>
+      <w:pPr>
+        <w:ind w:left="5040" w:hanging="360"/>
+      </w:pPr>
+      <w:rPr>
+        <w:rFonts w:ascii="Symbol" w:hAnsi="Symbol" w:hint="default"/>
+      </w:rPr>
+    </w:lvl>
+    <w:lvl w:ilvl="7" w:tplc="20000003" w:tentative="1">
+      <w:start w:val="1"/>
+      <w:numFmt w:val="bullet"/>
+      <w:lvlText w:val="o"/>
+      <w:lvlJc w:val="left"/>
+      <w:pPr>
+        <w:ind w:left="5760" w:hanging="360"/>
+      </w:pPr>
+      <w:rPr>
+        <w:rFonts w:ascii="Courier New" w:hAnsi="Courier New" w:cs="Courier New" w:hint="default"/>
+      </w:rPr>
+    </w:lvl>
+    <w:lvl w:ilvl="8" w:tplc="20000005" w:tentative="1">
+      <w:start w:val="1"/>
+      <w:numFmt w:val="bullet"/>
+      <w:lvlText w:val=""/>
+      <w:lvlJc w:val="left"/>
+      <w:pPr>
+        <w:ind w:left="6480" w:hanging="360"/>
+      </w:pPr>
+      <w:rPr>
+        <w:rFonts w:ascii="Wingdings" w:hAnsi="Wingdings" w:hint="default"/>
+      </w:rPr>
+    </w:lvl>
+  </w:abstractNum>
+  <w:num w:numId="1">
+    <w:abstractNumId w:val="0"/>
+  </w:num>
+</w:numbering>
 </file>
 
 <file path=word/styles.xml><?xml version="1.0" encoding="utf-8"?>

</xml_diff>